<commit_message>
Thêm kiến thức trả lời câu hỏi
</commit_message>
<xml_diff>
--- a/noi-dung-report/Sắp xếp ngoại.docx
+++ b/noi-dung-report/Sắp xếp ngoại.docx
@@ -4412,8 +4412,46 @@
           <w:lang w:val="en-US"/>
         </w:rPr>
       </w:pPr>
+      <w:r>
+        <w:rPr>
+          <w:lang w:val="en-US"/>
+        </w:rPr>
+        <w:t>Kích thước của bộ nhớ đệm ảnh hưởng đến hiệu suất củ</w:t>
+      </w:r>
+      <w:r>
+        <w:rPr>
+          <w:lang w:val="en-US"/>
+        </w:rPr>
+        <w:t>a External Sort theo hai cách:</w:t>
+      </w:r>
       <w:bookmarkStart w:id="0" w:name="_GoBack"/>
       <w:bookmarkEnd w:id="0"/>
+    </w:p>
+    <w:p>
+      <w:pPr>
+        <w:rPr>
+          <w:lang w:val="en-US"/>
+        </w:rPr>
+      </w:pPr>
+      <w:r>
+        <w:rPr>
+          <w:lang w:val="en-US"/>
+        </w:rPr>
+        <w:t>Tăng tốc độ sắp xếp: Khi kích thước của bộ nhớ đệm tăng, thuật toán sắp xếp sẽ có thể đọc và ghi dữ liệu nhiều hơn trong mỗi lần truy cập đĩa. Điều này sẽ giúp tăng tốc độ sắp xếp.</w:t>
+      </w:r>
+    </w:p>
+    <w:p>
+      <w:pPr>
+        <w:rPr>
+          <w:lang w:val="en-US"/>
+        </w:rPr>
+      </w:pPr>
+      <w:r>
+        <w:rPr>
+          <w:lang w:val="en-US"/>
+        </w:rPr>
+        <w:t>Giảm số lượng truy cập đĩa: Khi kích thước của bộ nhớ đệm tăng, thuật toán sắp xếp sẽ cần ít truy cập đĩa hơn để sắp xếp dữ liệu. Điều này sẽ giúp giảm thời gian thực thi của thuật toán sắp xếp.</w:t>
+      </w:r>
     </w:p>
     <w:sectPr>
       <w:pgSz w:w="12240" w:h="15840"/>
@@ -4865,6 +4903,7 @@
   <w:style w:type="character" w:default="1" w:styleId="DefaultParagraphFont">
     <w:name w:val="Default Paragraph Font"/>
     <w:uiPriority w:val="1"/>
+    <w:semiHidden/>
     <w:unhideWhenUsed/>
   </w:style>
   <w:style w:type="table" w:default="1" w:styleId="TableNormal">
@@ -5069,6 +5108,7 @@
   <w:style w:type="character" w:default="1" w:styleId="DefaultParagraphFont">
     <w:name w:val="Default Paragraph Font"/>
     <w:uiPriority w:val="1"/>
+    <w:semiHidden/>
     <w:unhideWhenUsed/>
   </w:style>
   <w:style w:type="table" w:default="1" w:styleId="TableNormal">

</xml_diff>

<commit_message>
Sửa lỗi + thêm các ý triển khai
</commit_message>
<xml_diff>
--- a/noi-dung-report/Sắp xếp ngoại.docx
+++ b/noi-dung-report/Sắp xếp ngoại.docx
@@ -4138,6 +4138,12 @@
         </w:rPr>
         <w:t>- Phương pháp trộn runs</w:t>
       </w:r>
+      <w:r>
+        <w:rPr>
+          <w:lang w:val="en-US"/>
+        </w:rPr>
+        <w:t xml:space="preserve"> (2-ways merge)</w:t>
+      </w:r>
     </w:p>
     <w:p>
       <w:pPr>
@@ -4151,6 +4157,12 @@
         </w:rPr>
         <w:t>- Phương pháp trộn tự nhiên</w:t>
       </w:r>
+      <w:r>
+        <w:rPr>
+          <w:lang w:val="en-US"/>
+        </w:rPr>
+        <w:t xml:space="preserve"> (tối đa 1 run có phần tử giới hạn, merge tới khi nào còn 1)</w:t>
+      </w:r>
     </w:p>
     <w:p>
       <w:pPr>
@@ -4164,6 +4176,12 @@
         </w:rPr>
         <w:t>- Phương pháp trộn đa lối cân bằng</w:t>
       </w:r>
+      <w:r>
+        <w:rPr>
+          <w:lang w:val="en-US"/>
+        </w:rPr>
+        <w:t xml:space="preserve"> (k file input, k output)</w:t>
+      </w:r>
     </w:p>
     <w:p>
       <w:pPr>
@@ -4177,6 +4195,12 @@
         </w:rPr>
         <w:t>- Phương pháp trộn đa pha</w:t>
       </w:r>
+      <w:r>
+        <w:rPr>
+          <w:lang w:val="en-US"/>
+        </w:rPr>
+        <w:t xml:space="preserve"> (xoay các file)</w:t>
+      </w:r>
     </w:p>
     <w:p>
       <w:pPr>
@@ -4228,204 +4252,210 @@
           <w:lang w:val="en-US"/>
         </w:rPr>
         <w:lastRenderedPageBreak/>
-        <w:t>- Sử dụng thuật toán sắp xếp (ở bước 2) tối ưu hơn (ví dụ radix sort thay vì quick sort)\</w:t>
-      </w:r>
-    </w:p>
-    <w:p>
-      <w:pPr>
-        <w:rPr>
-          <w:lang w:val="en-US"/>
-        </w:rPr>
-      </w:pPr>
-      <w:r>
-        <w:rPr>
-          <w:lang w:val="en-US"/>
-        </w:rPr>
-        <w:t>III. Độ phức tạp</w:t>
-      </w:r>
-    </w:p>
-    <w:p>
-      <w:pPr>
-        <w:rPr>
-          <w:lang w:val="en-US"/>
-        </w:rPr>
-      </w:pPr>
-      <w:r>
-        <w:rPr>
-          <w:lang w:val="en-US"/>
-        </w:rPr>
-        <w:t>Tương tự như độ phức tạp của thuật toán sắp xếp nội được sử dụng</w:t>
-      </w:r>
-    </w:p>
-    <w:p>
-      <w:pPr>
-        <w:rPr>
-          <w:lang w:val="en-US"/>
-        </w:rPr>
-      </w:pPr>
-      <w:r>
-        <w:rPr>
-          <w:lang w:val="en-US"/>
-        </w:rPr>
-        <w:t>Tuy nhiên, thời gian thực tế có thể cao hơn do việc đọc và ghi đĩa</w:t>
-      </w:r>
-    </w:p>
-    <w:p>
-      <w:pPr>
-        <w:rPr>
-          <w:lang w:val="en-US"/>
-        </w:rPr>
-      </w:pPr>
-      <w:r>
-        <w:rPr>
-          <w:lang w:val="en-US"/>
-        </w:rPr>
-        <w:t>IV. So sánh</w:t>
-      </w:r>
-    </w:p>
-    <w:p>
-      <w:pPr>
-        <w:rPr>
-          <w:lang w:val="en-US"/>
-        </w:rPr>
-      </w:pPr>
-      <w:r>
-        <w:rPr>
-          <w:lang w:val="en-US"/>
-        </w:rPr>
-        <w:t>External Sort là thuật toán sắp xếp ngoại</w:t>
-      </w:r>
-    </w:p>
-    <w:p>
-      <w:pPr>
-        <w:rPr>
-          <w:lang w:val="en-US"/>
-        </w:rPr>
-      </w:pPr>
-      <w:r>
-        <w:rPr>
-          <w:lang w:val="en-US"/>
-        </w:rPr>
-        <w:t>Sắp xếp nội là thuật toán sắp xếp nội</w:t>
-      </w:r>
-    </w:p>
-    <w:p>
-      <w:pPr>
-        <w:rPr>
-          <w:lang w:val="en-US"/>
-        </w:rPr>
-      </w:pPr>
-      <w:r>
-        <w:rPr>
-          <w:lang w:val="en-US"/>
-        </w:rPr>
-        <w:t>External Sort chỉ được sử dụng khi dữ liệu quá lớn để lưu trữ trong bộ nhớ chính</w:t>
-      </w:r>
-    </w:p>
-    <w:p>
-      <w:pPr>
-        <w:rPr>
-          <w:lang w:val="en-US"/>
-        </w:rPr>
-      </w:pPr>
-      <w:r>
-        <w:rPr>
-          <w:lang w:val="en-US"/>
-        </w:rPr>
-        <w:t>Sắp xếp nội có thể được sử dụng cho dữ liệu có kích thước bất kỳ</w:t>
-      </w:r>
-    </w:p>
-    <w:p>
-      <w:pPr>
-        <w:rPr>
-          <w:lang w:val="en-US"/>
-        </w:rPr>
-      </w:pPr>
-      <w:r>
-        <w:rPr>
-          <w:lang w:val="en-US"/>
-        </w:rPr>
-        <w:t>V. Ứng dụng</w:t>
-      </w:r>
-    </w:p>
-    <w:p>
-      <w:pPr>
-        <w:rPr>
-          <w:lang w:val="en-US"/>
-        </w:rPr>
-      </w:pPr>
-      <w:r>
-        <w:rPr>
-          <w:lang w:val="en-US"/>
-        </w:rPr>
-        <w:t xml:space="preserve">- </w:t>
-      </w:r>
-      <w:r>
-        <w:rPr>
-          <w:lang w:val="en-US"/>
-        </w:rPr>
-        <w:t>Sắp xếp dữ liệu có kích thước lớn như: dữ liệu thống kê, dữ liệu hình ảnh, dữ liệu video</w:t>
-      </w:r>
-    </w:p>
-    <w:p>
-      <w:pPr>
-        <w:rPr>
-          <w:lang w:val="en-US"/>
-        </w:rPr>
-      </w:pPr>
-      <w:r>
-        <w:rPr>
-          <w:lang w:val="en-US"/>
-        </w:rPr>
-        <w:t>- Sắp xếp, tìm kiếm trên những dataset lớn</w:t>
-      </w:r>
-    </w:p>
-    <w:p>
-      <w:pPr>
-        <w:rPr>
-          <w:lang w:val="en-US"/>
-        </w:rPr>
-      </w:pPr>
-      <w:r>
-        <w:rPr>
-          <w:lang w:val="en-US"/>
-        </w:rPr>
-        <w:t>- Quản lý các log lớn, truy vấn các database</w:t>
-      </w:r>
-    </w:p>
-    <w:p>
-      <w:pPr>
-        <w:rPr>
-          <w:lang w:val="en-US"/>
-        </w:rPr>
-      </w:pPr>
-      <w:r>
-        <w:rPr>
-          <w:lang w:val="en-US"/>
-        </w:rPr>
-        <w:t>- Các công ty, tập đoàn có nguồn dữ liệu khổng lồ cần xử lý</w:t>
-      </w:r>
-    </w:p>
-    <w:p>
-      <w:pPr>
-        <w:rPr>
-          <w:lang w:val="en-US"/>
-        </w:rPr>
-      </w:pPr>
-      <w:r>
-        <w:rPr>
-          <w:lang w:val="en-US"/>
-        </w:rPr>
-        <w:t>Kích thước của bộ nhớ đệm ảnh hưởng đến hiệu suất củ</w:t>
-      </w:r>
-      <w:r>
-        <w:rPr>
-          <w:lang w:val="en-US"/>
-        </w:rPr>
-        <w:t>a External Sort theo hai cách:</w:t>
+        <w:t>- Sử dụng thuật toán sắp xếp (ở bước 2) tối ưu hơn (ví dụ</w:t>
+      </w:r>
+      <w:r>
+        <w:rPr>
+          <w:lang w:val="en-US"/>
+        </w:rPr>
+        <w:t xml:space="preserve"> radix sort thay vì quick sort)</w:t>
       </w:r>
       <w:bookmarkStart w:id="0" w:name="_GoBack"/>
       <w:bookmarkEnd w:id="0"/>
+    </w:p>
+    <w:p>
+      <w:pPr>
+        <w:rPr>
+          <w:lang w:val="en-US"/>
+        </w:rPr>
+      </w:pPr>
+      <w:r>
+        <w:rPr>
+          <w:lang w:val="en-US"/>
+        </w:rPr>
+        <w:t>III. Độ phức tạp</w:t>
+      </w:r>
+    </w:p>
+    <w:p>
+      <w:pPr>
+        <w:rPr>
+          <w:lang w:val="en-US"/>
+        </w:rPr>
+      </w:pPr>
+      <w:r>
+        <w:rPr>
+          <w:lang w:val="en-US"/>
+        </w:rPr>
+        <w:t>Tương tự như độ phức tạp của thuật toán sắp xếp nội được sử dụng</w:t>
+      </w:r>
+    </w:p>
+    <w:p>
+      <w:pPr>
+        <w:rPr>
+          <w:lang w:val="en-US"/>
+        </w:rPr>
+      </w:pPr>
+      <w:r>
+        <w:rPr>
+          <w:lang w:val="en-US"/>
+        </w:rPr>
+        <w:t>Tuy nhiên, thời gian thực tế có thể cao hơn do việc đọc và ghi đĩa</w:t>
+      </w:r>
+    </w:p>
+    <w:p>
+      <w:pPr>
+        <w:rPr>
+          <w:lang w:val="en-US"/>
+        </w:rPr>
+      </w:pPr>
+      <w:r>
+        <w:rPr>
+          <w:lang w:val="en-US"/>
+        </w:rPr>
+        <w:t>IV. So sánh</w:t>
+      </w:r>
+    </w:p>
+    <w:p>
+      <w:pPr>
+        <w:rPr>
+          <w:lang w:val="en-US"/>
+        </w:rPr>
+      </w:pPr>
+      <w:r>
+        <w:rPr>
+          <w:lang w:val="en-US"/>
+        </w:rPr>
+        <w:t>External Sort là thuật toán sắp xếp ngoại</w:t>
+      </w:r>
+    </w:p>
+    <w:p>
+      <w:pPr>
+        <w:rPr>
+          <w:lang w:val="en-US"/>
+        </w:rPr>
+      </w:pPr>
+      <w:r>
+        <w:rPr>
+          <w:lang w:val="en-US"/>
+        </w:rPr>
+        <w:t>Sắp xếp nội là thuật toán sắp xếp nội</w:t>
+      </w:r>
+    </w:p>
+    <w:p>
+      <w:pPr>
+        <w:rPr>
+          <w:lang w:val="en-US"/>
+        </w:rPr>
+      </w:pPr>
+      <w:r>
+        <w:rPr>
+          <w:lang w:val="en-US"/>
+        </w:rPr>
+        <w:t>External Sort chỉ được sử dụng khi dữ liệu quá lớn để lưu trữ trong bộ nhớ chính</w:t>
+      </w:r>
+    </w:p>
+    <w:p>
+      <w:pPr>
+        <w:rPr>
+          <w:lang w:val="en-US"/>
+        </w:rPr>
+      </w:pPr>
+      <w:r>
+        <w:rPr>
+          <w:lang w:val="en-US"/>
+        </w:rPr>
+        <w:t>Sắp xếp nội có thể được sử dụng cho dữ liệu có kích thước bất kỳ</w:t>
+      </w:r>
+    </w:p>
+    <w:p>
+      <w:pPr>
+        <w:rPr>
+          <w:lang w:val="en-US"/>
+        </w:rPr>
+      </w:pPr>
+      <w:r>
+        <w:rPr>
+          <w:lang w:val="en-US"/>
+        </w:rPr>
+        <w:t>V. Ứng dụng</w:t>
+      </w:r>
+    </w:p>
+    <w:p>
+      <w:pPr>
+        <w:rPr>
+          <w:lang w:val="en-US"/>
+        </w:rPr>
+      </w:pPr>
+      <w:r>
+        <w:rPr>
+          <w:lang w:val="en-US"/>
+        </w:rPr>
+        <w:t xml:space="preserve">- </w:t>
+      </w:r>
+      <w:r>
+        <w:rPr>
+          <w:lang w:val="en-US"/>
+        </w:rPr>
+        <w:t>Sắp xếp dữ liệu có kích thước lớn như: dữ liệu thống kê, dữ liệu hình ảnh, dữ liệu video</w:t>
+      </w:r>
+    </w:p>
+    <w:p>
+      <w:pPr>
+        <w:rPr>
+          <w:lang w:val="en-US"/>
+        </w:rPr>
+      </w:pPr>
+      <w:r>
+        <w:rPr>
+          <w:lang w:val="en-US"/>
+        </w:rPr>
+        <w:t>- Sắp xếp, tìm kiếm trên những dataset lớn</w:t>
+      </w:r>
+    </w:p>
+    <w:p>
+      <w:pPr>
+        <w:rPr>
+          <w:lang w:val="en-US"/>
+        </w:rPr>
+      </w:pPr>
+      <w:r>
+        <w:rPr>
+          <w:lang w:val="en-US"/>
+        </w:rPr>
+        <w:t>- Quản lý các log lớn, truy vấn các database</w:t>
+      </w:r>
+    </w:p>
+    <w:p>
+      <w:pPr>
+        <w:rPr>
+          <w:lang w:val="en-US"/>
+        </w:rPr>
+      </w:pPr>
+      <w:r>
+        <w:rPr>
+          <w:lang w:val="en-US"/>
+        </w:rPr>
+        <w:t>- Các công ty, tập đoàn có nguồn dữ liệu khổng lồ cần xử lý</w:t>
+      </w:r>
+    </w:p>
+    <w:p>
+      <w:pPr>
+        <w:rPr>
+          <w:lang w:val="en-US"/>
+        </w:rPr>
+      </w:pPr>
+      <w:r>
+        <w:rPr>
+          <w:lang w:val="en-US"/>
+        </w:rPr>
+        <w:t>Kích thước của bộ nhớ đệm ảnh hưởng đến hiệu suất củ</w:t>
+      </w:r>
+      <w:r>
+        <w:rPr>
+          <w:lang w:val="en-US"/>
+        </w:rPr>
+        <w:t>a External Sort theo hai cách:</w:t>
+      </w:r>
     </w:p>
     <w:p>
       <w:pPr>

</xml_diff>

<commit_message>
Sửa slide, giảm chữ tăng hình làm đẹp
</commit_message>
<xml_diff>
--- a/noi-dung-report/Sắp xếp ngoại.docx
+++ b/noi-dung-report/Sắp xếp ngoại.docx
@@ -4260,227 +4260,233 @@
         </w:rPr>
         <w:t xml:space="preserve"> radix sort thay vì quick sort)</w:t>
       </w:r>
+    </w:p>
+    <w:p>
+      <w:pPr>
+        <w:rPr>
+          <w:lang w:val="en-US"/>
+        </w:rPr>
+      </w:pPr>
+      <w:r>
+        <w:rPr>
+          <w:lang w:val="en-US"/>
+        </w:rPr>
+        <w:t>III. Độ phức tạp</w:t>
+      </w:r>
+    </w:p>
+    <w:p>
+      <w:pPr>
+        <w:rPr>
+          <w:lang w:val="en-US"/>
+        </w:rPr>
+      </w:pPr>
+      <w:r>
+        <w:rPr>
+          <w:lang w:val="en-US"/>
+        </w:rPr>
+        <w:t>Tương tự như độ phức tạp của thuật toán sắp xếp nội được sử dụng</w:t>
+      </w:r>
+    </w:p>
+    <w:p>
+      <w:pPr>
+        <w:rPr>
+          <w:lang w:val="en-US"/>
+        </w:rPr>
+      </w:pPr>
+      <w:r>
+        <w:rPr>
+          <w:lang w:val="en-US"/>
+        </w:rPr>
+        <w:t>Tuy nhiên, thời gian thực tế có thể cao hơn do việc đọc và ghi đĩa</w:t>
+      </w:r>
+    </w:p>
+    <w:p>
+      <w:pPr>
+        <w:rPr>
+          <w:lang w:val="en-US"/>
+        </w:rPr>
+      </w:pPr>
+      <w:r>
+        <w:rPr>
+          <w:lang w:val="en-US"/>
+        </w:rPr>
+        <w:t>IV. So sánh</w:t>
+      </w:r>
+    </w:p>
+    <w:p>
+      <w:pPr>
+        <w:rPr>
+          <w:lang w:val="en-US"/>
+        </w:rPr>
+      </w:pPr>
+      <w:r>
+        <w:rPr>
+          <w:lang w:val="en-US"/>
+        </w:rPr>
+        <w:t>External Sort là thuật toán sắp xếp ngoại</w:t>
+      </w:r>
+    </w:p>
+    <w:p>
+      <w:pPr>
+        <w:rPr>
+          <w:lang w:val="en-US"/>
+        </w:rPr>
+      </w:pPr>
+      <w:r>
+        <w:rPr>
+          <w:lang w:val="en-US"/>
+        </w:rPr>
+        <w:t>Sắp xếp nội là thuật toán sắp xếp nội</w:t>
+      </w:r>
+    </w:p>
+    <w:p>
+      <w:pPr>
+        <w:rPr>
+          <w:lang w:val="en-US"/>
+        </w:rPr>
+      </w:pPr>
+      <w:r>
+        <w:rPr>
+          <w:lang w:val="en-US"/>
+        </w:rPr>
+        <w:t>External Sort chỉ được sử dụng khi dữ liệu quá lớn để lưu trữ trong bộ nhớ chính</w:t>
+      </w:r>
+    </w:p>
+    <w:p>
+      <w:pPr>
+        <w:rPr>
+          <w:lang w:val="en-US"/>
+        </w:rPr>
+      </w:pPr>
+      <w:r>
+        <w:rPr>
+          <w:lang w:val="en-US"/>
+        </w:rPr>
+        <w:t>Sắp xếp nội có thể được sử dụng cho dữ liệu có kích thước bất kỳ</w:t>
+      </w:r>
+    </w:p>
+    <w:p>
+      <w:pPr>
+        <w:rPr>
+          <w:lang w:val="en-US"/>
+        </w:rPr>
+      </w:pPr>
+      <w:r>
+        <w:rPr>
+          <w:lang w:val="en-US"/>
+        </w:rPr>
+        <w:t>V. Ứng dụng</w:t>
+      </w:r>
+    </w:p>
+    <w:p>
+      <w:pPr>
+        <w:rPr>
+          <w:lang w:val="en-US"/>
+        </w:rPr>
+      </w:pPr>
+      <w:r>
+        <w:rPr>
+          <w:lang w:val="en-US"/>
+        </w:rPr>
+        <w:t xml:space="preserve">- </w:t>
+      </w:r>
+      <w:r>
+        <w:rPr>
+          <w:lang w:val="en-US"/>
+        </w:rPr>
+        <w:t>Sắp xếp dữ liệu có kích thước lớn như: dữ liệu thống kê, dữ liệu hình ảnh, dữ liệu video</w:t>
+      </w:r>
+    </w:p>
+    <w:p>
+      <w:pPr>
+        <w:rPr>
+          <w:lang w:val="en-US"/>
+        </w:rPr>
+      </w:pPr>
+      <w:r>
+        <w:rPr>
+          <w:lang w:val="en-US"/>
+        </w:rPr>
+        <w:t>- Sắp xếp, tìm kiếm trên những dataset lớn</w:t>
+      </w:r>
+    </w:p>
+    <w:p>
+      <w:pPr>
+        <w:rPr>
+          <w:lang w:val="en-US"/>
+        </w:rPr>
+      </w:pPr>
+      <w:r>
+        <w:rPr>
+          <w:lang w:val="en-US"/>
+        </w:rPr>
+        <w:t>- Quản lý các log lớn, truy vấn các database</w:t>
+      </w:r>
+    </w:p>
+    <w:p>
+      <w:pPr>
+        <w:rPr>
+          <w:lang w:val="en-US"/>
+        </w:rPr>
+      </w:pPr>
+      <w:r>
+        <w:rPr>
+          <w:lang w:val="en-US"/>
+        </w:rPr>
+        <w:t>- Các công ty, tập đoàn có nguồn dữ liệu khổng lồ cần xử lý</w:t>
+      </w:r>
+    </w:p>
+    <w:p>
+      <w:pPr>
+        <w:rPr>
+          <w:lang w:val="en-US"/>
+        </w:rPr>
+      </w:pPr>
+      <w:r>
+        <w:rPr>
+          <w:lang w:val="en-US"/>
+        </w:rPr>
+        <w:t>Kích thước của bộ nhớ đệm ảnh hưởng đến hiệu suất củ</w:t>
+      </w:r>
+      <w:r>
+        <w:rPr>
+          <w:lang w:val="en-US"/>
+        </w:rPr>
+        <w:t>a External Sort theo hai cách:</w:t>
+      </w:r>
+    </w:p>
+    <w:p>
+      <w:pPr>
+        <w:rPr>
+          <w:lang w:val="en-US"/>
+        </w:rPr>
+      </w:pPr>
+      <w:r>
+        <w:rPr>
+          <w:lang w:val="en-US"/>
+        </w:rPr>
+        <w:t>Tăng tốc độ sắp xếp: Khi kích thước của bộ nhớ đệm tăng, thuật toán sắp xếp sẽ có thể đọc và ghi dữ liệu nhiều hơn trong mỗi lần truy cập đĩa. Điều này sẽ giúp tăng tốc độ sắp xếp.</w:t>
+      </w:r>
+    </w:p>
+    <w:p>
+      <w:pPr>
+        <w:rPr>
+          <w:lang w:val="en-US"/>
+        </w:rPr>
+      </w:pPr>
+      <w:r>
+        <w:rPr>
+          <w:lang w:val="en-US"/>
+        </w:rPr>
+        <w:t>Giảm số lượng truy cập đĩa: Khi kích thước của bộ nhớ đệm tăng, thuật toán sắp xếp sẽ cần ít truy cập đĩa hơn để sắp xếp dữ liệu</w:t>
+      </w:r>
       <w:bookmarkStart w:id="0" w:name="_GoBack"/>
       <w:bookmarkEnd w:id="0"/>
-    </w:p>
-    <w:p>
-      <w:pPr>
-        <w:rPr>
-          <w:lang w:val="en-US"/>
-        </w:rPr>
-      </w:pPr>
-      <w:r>
-        <w:rPr>
-          <w:lang w:val="en-US"/>
-        </w:rPr>
-        <w:t>III. Độ phức tạp</w:t>
-      </w:r>
-    </w:p>
-    <w:p>
-      <w:pPr>
-        <w:rPr>
-          <w:lang w:val="en-US"/>
-        </w:rPr>
-      </w:pPr>
-      <w:r>
-        <w:rPr>
-          <w:lang w:val="en-US"/>
-        </w:rPr>
-        <w:t>Tương tự như độ phức tạp của thuật toán sắp xếp nội được sử dụng</w:t>
-      </w:r>
-    </w:p>
-    <w:p>
-      <w:pPr>
-        <w:rPr>
-          <w:lang w:val="en-US"/>
-        </w:rPr>
-      </w:pPr>
-      <w:r>
-        <w:rPr>
-          <w:lang w:val="en-US"/>
-        </w:rPr>
-        <w:t>Tuy nhiên, thời gian thực tế có thể cao hơn do việc đọc và ghi đĩa</w:t>
-      </w:r>
-    </w:p>
-    <w:p>
-      <w:pPr>
-        <w:rPr>
-          <w:lang w:val="en-US"/>
-        </w:rPr>
-      </w:pPr>
-      <w:r>
-        <w:rPr>
-          <w:lang w:val="en-US"/>
-        </w:rPr>
-        <w:t>IV. So sánh</w:t>
-      </w:r>
-    </w:p>
-    <w:p>
-      <w:pPr>
-        <w:rPr>
-          <w:lang w:val="en-US"/>
-        </w:rPr>
-      </w:pPr>
-      <w:r>
-        <w:rPr>
-          <w:lang w:val="en-US"/>
-        </w:rPr>
-        <w:t>External Sort là thuật toán sắp xếp ngoại</w:t>
-      </w:r>
-    </w:p>
-    <w:p>
-      <w:pPr>
-        <w:rPr>
-          <w:lang w:val="en-US"/>
-        </w:rPr>
-      </w:pPr>
-      <w:r>
-        <w:rPr>
-          <w:lang w:val="en-US"/>
-        </w:rPr>
-        <w:t>Sắp xếp nội là thuật toán sắp xếp nội</w:t>
-      </w:r>
-    </w:p>
-    <w:p>
-      <w:pPr>
-        <w:rPr>
-          <w:lang w:val="en-US"/>
-        </w:rPr>
-      </w:pPr>
-      <w:r>
-        <w:rPr>
-          <w:lang w:val="en-US"/>
-        </w:rPr>
-        <w:t>External Sort chỉ được sử dụng khi dữ liệu quá lớn để lưu trữ trong bộ nhớ chính</w:t>
-      </w:r>
-    </w:p>
-    <w:p>
-      <w:pPr>
-        <w:rPr>
-          <w:lang w:val="en-US"/>
-        </w:rPr>
-      </w:pPr>
-      <w:r>
-        <w:rPr>
-          <w:lang w:val="en-US"/>
-        </w:rPr>
-        <w:t>Sắp xếp nội có thể được sử dụng cho dữ liệu có kích thước bất kỳ</w:t>
-      </w:r>
-    </w:p>
-    <w:p>
-      <w:pPr>
-        <w:rPr>
-          <w:lang w:val="en-US"/>
-        </w:rPr>
-      </w:pPr>
-      <w:r>
-        <w:rPr>
-          <w:lang w:val="en-US"/>
-        </w:rPr>
-        <w:t>V. Ứng dụng</w:t>
-      </w:r>
-    </w:p>
-    <w:p>
-      <w:pPr>
-        <w:rPr>
-          <w:lang w:val="en-US"/>
-        </w:rPr>
-      </w:pPr>
-      <w:r>
-        <w:rPr>
-          <w:lang w:val="en-US"/>
-        </w:rPr>
-        <w:t xml:space="preserve">- </w:t>
-      </w:r>
-      <w:r>
-        <w:rPr>
-          <w:lang w:val="en-US"/>
-        </w:rPr>
-        <w:t>Sắp xếp dữ liệu có kích thước lớn như: dữ liệu thống kê, dữ liệu hình ảnh, dữ liệu video</w:t>
-      </w:r>
-    </w:p>
-    <w:p>
-      <w:pPr>
-        <w:rPr>
-          <w:lang w:val="en-US"/>
-        </w:rPr>
-      </w:pPr>
-      <w:r>
-        <w:rPr>
-          <w:lang w:val="en-US"/>
-        </w:rPr>
-        <w:t>- Sắp xếp, tìm kiếm trên những dataset lớn</w:t>
-      </w:r>
-    </w:p>
-    <w:p>
-      <w:pPr>
-        <w:rPr>
-          <w:lang w:val="en-US"/>
-        </w:rPr>
-      </w:pPr>
-      <w:r>
-        <w:rPr>
-          <w:lang w:val="en-US"/>
-        </w:rPr>
-        <w:t>- Quản lý các log lớn, truy vấn các database</w:t>
-      </w:r>
-    </w:p>
-    <w:p>
-      <w:pPr>
-        <w:rPr>
-          <w:lang w:val="en-US"/>
-        </w:rPr>
-      </w:pPr>
-      <w:r>
-        <w:rPr>
-          <w:lang w:val="en-US"/>
-        </w:rPr>
-        <w:t>- Các công ty, tập đoàn có nguồn dữ liệu khổng lồ cần xử lý</w:t>
-      </w:r>
-    </w:p>
-    <w:p>
-      <w:pPr>
-        <w:rPr>
-          <w:lang w:val="en-US"/>
-        </w:rPr>
-      </w:pPr>
-      <w:r>
-        <w:rPr>
-          <w:lang w:val="en-US"/>
-        </w:rPr>
-        <w:t>Kích thước của bộ nhớ đệm ảnh hưởng đến hiệu suất củ</w:t>
-      </w:r>
-      <w:r>
-        <w:rPr>
-          <w:lang w:val="en-US"/>
-        </w:rPr>
-        <w:t>a External Sort theo hai cách:</w:t>
-      </w:r>
-    </w:p>
-    <w:p>
-      <w:pPr>
-        <w:rPr>
-          <w:lang w:val="en-US"/>
-        </w:rPr>
-      </w:pPr>
-      <w:r>
-        <w:rPr>
-          <w:lang w:val="en-US"/>
-        </w:rPr>
-        <w:t>Tăng tốc độ sắp xếp: Khi kích thước của bộ nhớ đệm tăng, thuật toán sắp xếp sẽ có thể đọc và ghi dữ liệu nhiều hơn trong mỗi lần truy cập đĩa. Điều này sẽ giúp tăng tốc độ sắp xếp.</w:t>
-      </w:r>
-    </w:p>
-    <w:p>
-      <w:pPr>
-        <w:rPr>
-          <w:lang w:val="en-US"/>
-        </w:rPr>
-      </w:pPr>
-      <w:r>
-        <w:rPr>
-          <w:lang w:val="en-US"/>
-        </w:rPr>
-        <w:t>Giảm số lượng truy cập đĩa: Khi kích thước của bộ nhớ đệm tăng, thuật toán sắp xếp sẽ cần ít truy cập đĩa hơn để sắp xếp dữ liệu. Điều này sẽ giúp giảm thời gian thực thi của thuật toán sắp xếp.</w:t>
+      <w:r>
+        <w:rPr>
+          <w:lang w:val="en-US"/>
+        </w:rPr>
+        <w:t>. Điều này sẽ giúp giảm thời gian thực thi của thuật toán sắp xếp.</w:t>
       </w:r>
     </w:p>
     <w:sectPr>

</xml_diff>